<commit_message>
Week7 - Session 2 - Reading Question submission
</commit_message>
<xml_diff>
--- a/Assignments/Week07/Session02/Palumbo-DiscussionQuestions.docx
+++ b/Assignments/Week07/Session02/Palumbo-DiscussionQuestions.docx
@@ -16,7 +16,7 @@
           <w:sz w:val="24"/>
           <w:szCs w:val="24"/>
         </w:rPr>
-        <w:t>June 10</w:t>
+        <w:t>July 8</w:t>
       </w:r>
       <w:r>
         <w:rPr>
@@ -129,7 +129,14 @@
           <w:szCs w:val="24"/>
         </w:rPr>
         <w:tab/>
-        <w:t>Reading Discussions – Week3</w:t>
+        <w:t>Reading Discussions – Week</w:t>
+      </w:r>
+      <w:r>
+        <w:rPr>
+          <w:sz w:val="24"/>
+          <w:szCs w:val="24"/>
+        </w:rPr>
+        <w:t>7</w:t>
       </w:r>
       <w:r>
         <w:rPr>
@@ -168,7 +175,14 @@
           <w:szCs w:val="24"/>
         </w:rPr>
         <w:tab/>
-        <w:t>Sunday, June 10</w:t>
+        <w:t xml:space="preserve">Sunday, June </w:t>
+      </w:r>
+      <w:r>
+        <w:rPr>
+          <w:sz w:val="24"/>
+          <w:szCs w:val="24"/>
+        </w:rPr>
+        <w:t>8</w:t>
       </w:r>
       <w:r>
         <w:rPr>
@@ -197,18 +211,24 @@
     </w:p>
     <w:p>
       <w:pPr>
+        <w:numPr>
+          <w:ilvl w:val="0"/>
+          <w:numId w:val="6"/>
+        </w:numPr>
         <w:shd w:val="clear" w:color="auto" w:fill="FFFFFF"/>
         <w:spacing w:before="100" w:beforeAutospacing="1" w:after="100" w:afterAutospacing="1" w:line="240" w:lineRule="auto"/>
-        <w:rPr>
-          <w:rFonts w:eastAsia="Times New Roman" w:cs="Helvetica"/>
-          <w:color w:val="2D3B45"/>
-          <w:sz w:val="24"/>
-          <w:szCs w:val="24"/>
-        </w:rPr>
-      </w:pPr>
-      <w:r>
-        <w:rPr>
-          <w:rFonts w:eastAsia="Times New Roman" w:cs="Helvetica"/>
+        <w:ind w:left="375"/>
+        <w:jc w:val="both"/>
+        <w:rPr>
+          <w:rFonts w:eastAsia="Times New Roman" w:cstheme="minorHAnsi"/>
+          <w:color w:val="2D3B45"/>
+          <w:sz w:val="24"/>
+          <w:szCs w:val="24"/>
+        </w:rPr>
+      </w:pPr>
+      <w:r>
+        <w:rPr>
+          <w:rFonts w:eastAsia="Times New Roman" w:cstheme="minorHAnsi"/>
           <w:color w:val="2D3B45"/>
           <w:sz w:val="24"/>
           <w:szCs w:val="24"/>
@@ -217,7 +237,7 @@
       </w:r>
       <w:r>
         <w:rPr>
-          <w:rFonts w:eastAsia="Times New Roman" w:cs="Helvetica"/>
+          <w:rFonts w:eastAsia="Times New Roman" w:cstheme="minorHAnsi"/>
           <w:color w:val="2D3B45"/>
           <w:sz w:val="24"/>
           <w:szCs w:val="24"/>
@@ -226,31 +246,12 @@
       </w:r>
       <w:r>
         <w:rPr>
-          <w:rFonts w:eastAsia="Times New Roman" w:cs="Helvetica"/>
-          <w:color w:val="2D3B45"/>
-          <w:sz w:val="24"/>
-          <w:szCs w:val="24"/>
-        </w:rPr>
-        <w:t xml:space="preserve">What is a </w:t>
-      </w:r>
-      <w:r>
-        <w:rPr>
-          <w:rFonts w:eastAsia="Times New Roman" w:cs="Helvetica"/>
-          <w:i/>
-          <w:color w:val="2D3B45"/>
-          <w:sz w:val="24"/>
-          <w:szCs w:val="24"/>
-        </w:rPr>
-        <w:t xml:space="preserve">graph </w:t>
-      </w:r>
-      <w:r>
-        <w:rPr>
-          <w:rFonts w:eastAsia="Times New Roman" w:cs="Helvetica"/>
-          <w:color w:val="2D3B45"/>
-          <w:sz w:val="24"/>
-          <w:szCs w:val="24"/>
-        </w:rPr>
-        <w:t>database?</w:t>
+          <w:rFonts w:eastAsia="Times New Roman" w:cstheme="minorHAnsi"/>
+          <w:color w:val="2D3B45"/>
+          <w:sz w:val="24"/>
+          <w:szCs w:val="24"/>
+        </w:rPr>
+        <w:t>Discuss your personal or professional experience with an IoT technology or application.</w:t>
       </w:r>
     </w:p>
     <w:p>
@@ -258,15 +259,21 @@
         <w:shd w:val="clear" w:color="auto" w:fill="FFFFFF"/>
         <w:spacing w:before="100" w:beforeAutospacing="1" w:after="100" w:afterAutospacing="1" w:line="240" w:lineRule="auto"/>
         <w:jc w:val="both"/>
-      </w:pPr>
-      <w:r>
-        <w:rPr>
-          <w:rFonts w:eastAsia="Times New Roman" w:cs="Helvetica"/>
-          <w:color w:val="2D3B45"/>
-          <w:sz w:val="24"/>
-          <w:szCs w:val="24"/>
-        </w:rPr>
-        <w:t xml:space="preserve">Simply put, a </w:t>
+        <w:rPr>
+          <w:rFonts w:eastAsia="Times New Roman" w:cs="Helvetica"/>
+          <w:color w:val="2D3B45"/>
+          <w:sz w:val="24"/>
+          <w:szCs w:val="24"/>
+        </w:rPr>
+      </w:pPr>
+      <w:r>
+        <w:rPr>
+          <w:rFonts w:eastAsia="Times New Roman" w:cs="Helvetica"/>
+          <w:color w:val="2D3B45"/>
+          <w:sz w:val="24"/>
+          <w:szCs w:val="24"/>
+        </w:rPr>
+        <w:t xml:space="preserve">I worked for a time for a company called </w:t>
       </w:r>
       <w:r>
         <w:rPr>
@@ -276,113 +283,52 @@
           <w:sz w:val="24"/>
           <w:szCs w:val="24"/>
         </w:rPr>
-        <w:t xml:space="preserve">graph </w:t>
-      </w:r>
-      <w:r>
-        <w:rPr>
-          <w:rFonts w:eastAsia="Times New Roman" w:cs="Helvetica"/>
-          <w:color w:val="2D3B45"/>
-          <w:sz w:val="24"/>
-          <w:szCs w:val="24"/>
-        </w:rPr>
-        <w:t xml:space="preserve">is a visual method that is used to show relationships between entities.  In a traditional graph two entities or </w:t>
-      </w:r>
-      <w:r>
-        <w:rPr>
-          <w:rFonts w:eastAsia="Times New Roman" w:cs="Helvetica"/>
-          <w:i/>
-          <w:color w:val="2D3B45"/>
-          <w:sz w:val="24"/>
-          <w:szCs w:val="24"/>
-        </w:rPr>
-        <w:t xml:space="preserve">nodes </w:t>
-      </w:r>
-      <w:r>
-        <w:t xml:space="preserve">are connected together with an </w:t>
-      </w:r>
-      <w:r>
-        <w:rPr>
-          <w:i/>
-        </w:rPr>
-        <w:t xml:space="preserve">edge.  </w:t>
-      </w:r>
-      <w:r>
-        <w:t xml:space="preserve">Entities can also be referred to as </w:t>
-      </w:r>
-      <w:r>
-        <w:rPr>
-          <w:i/>
-        </w:rPr>
-        <w:t xml:space="preserve">points </w:t>
-      </w:r>
-      <w:r>
-        <w:t xml:space="preserve">or </w:t>
-      </w:r>
-      <w:r>
-        <w:rPr>
-          <w:i/>
-        </w:rPr>
-        <w:t xml:space="preserve">vertices, </w:t>
-      </w:r>
-      <w:r>
-        <w:t xml:space="preserve">while the connections are also referred to as </w:t>
-      </w:r>
-      <w:r>
-        <w:rPr>
-          <w:i/>
-        </w:rPr>
-        <w:t xml:space="preserve">lines </w:t>
-      </w:r>
-      <w:r>
-        <w:t xml:space="preserve">or </w:t>
-      </w:r>
-      <w:r>
-        <w:rPr>
-          <w:i/>
-        </w:rPr>
-        <w:t xml:space="preserve">arcs.  </w:t>
-      </w:r>
-      <w:r>
-        <w:t>A complex graph can have any number of interconnected nodes</w:t>
-      </w:r>
-      <w:r>
-        <w:t xml:space="preserve"> with complexity increasing as more nodes and edges are included.  Further, nodes can have </w:t>
-      </w:r>
-      <w:r>
-        <w:rPr>
-          <w:i/>
-        </w:rPr>
-        <w:t xml:space="preserve">properties </w:t>
-      </w:r>
-      <w:r>
-        <w:t xml:space="preserve">or </w:t>
-      </w:r>
-      <w:r>
-        <w:rPr>
-          <w:i/>
-        </w:rPr>
-        <w:t xml:space="preserve">attributes </w:t>
-      </w:r>
-      <w:r>
-        <w:t xml:space="preserve">associated with them that provide context, while edges can have </w:t>
-      </w:r>
-      <w:r>
-        <w:rPr>
-          <w:i/>
-        </w:rPr>
-        <w:t xml:space="preserve">direction </w:t>
-      </w:r>
-      <w:r>
-        <w:t xml:space="preserve">and </w:t>
-      </w:r>
-      <w:r>
-        <w:rPr>
-          <w:i/>
-        </w:rPr>
-        <w:t>weights (importance).</w:t>
-      </w:r>
-      <w:r>
-        <w:t xml:space="preserve">  </w:t>
+        <w:t xml:space="preserve">Spirit Global Energy Solutions. </w:t>
+      </w:r>
+      <w:r>
+        <w:rPr>
+          <w:rFonts w:eastAsia="Times New Roman" w:cs="Helvetica"/>
+          <w:color w:val="2D3B45"/>
+          <w:sz w:val="24"/>
+          <w:szCs w:val="24"/>
+        </w:rPr>
+        <w:t>This company is part of the oil and gas segment and provide</w:t>
+      </w:r>
+      <w:r>
+        <w:rPr>
+          <w:rFonts w:eastAsia="Times New Roman" w:cs="Helvetica"/>
+          <w:color w:val="2D3B45"/>
+          <w:sz w:val="24"/>
+          <w:szCs w:val="24"/>
+        </w:rPr>
+        <w:t>s</w:t>
+      </w:r>
+      <w:r>
+        <w:rPr>
+          <w:rFonts w:eastAsia="Times New Roman" w:cs="Helvetica"/>
+          <w:color w:val="2D3B45"/>
+          <w:sz w:val="24"/>
+          <w:szCs w:val="24"/>
+        </w:rPr>
+        <w:t xml:space="preserve"> energy-based solutions to improve production efficiency, as well as, lowering lift costs for rod-pumped</w:t>
+      </w:r>
+      <w:r>
+        <w:rPr>
+          <w:rFonts w:eastAsia="Times New Roman" w:cs="Helvetica"/>
+          <w:color w:val="2D3B45"/>
+          <w:sz w:val="24"/>
+          <w:szCs w:val="24"/>
+        </w:rPr>
+        <w:t xml:space="preserve"> (artificial lift)</w:t>
+      </w:r>
+      <w:r>
+        <w:rPr>
+          <w:rFonts w:eastAsia="Times New Roman" w:cs="Helvetica"/>
+          <w:color w:val="2D3B45"/>
+          <w:sz w:val="24"/>
+          <w:szCs w:val="24"/>
+        </w:rPr>
+        <w:t xml:space="preserve"> gas wells. </w:t>
       </w:r>
     </w:p>
     <w:p>
@@ -390,39 +336,85 @@
         <w:shd w:val="clear" w:color="auto" w:fill="FFFFFF"/>
         <w:spacing w:before="100" w:beforeAutospacing="1" w:after="100" w:afterAutospacing="1" w:line="240" w:lineRule="auto"/>
         <w:jc w:val="both"/>
-      </w:pPr>
-      <w:r>
-        <w:t xml:space="preserve">The key to a graph database is how it stores these relationships in an optimal way taking advantage of the very nature of the node and edge model.  As we know, a traditional RDBMS maintains relationships between entities using tables and primary/foreign keys.  At query time, these tables must be </w:t>
-      </w:r>
-      <w:r>
-        <w:rPr>
+        <w:rPr>
+          <w:rFonts w:eastAsia="Times New Roman" w:cs="Helvetica"/>
+          <w:color w:val="2D3B45"/>
+          <w:sz w:val="24"/>
+          <w:szCs w:val="24"/>
+        </w:rPr>
+      </w:pPr>
+      <w:r>
+        <w:rPr>
+          <w:rFonts w:eastAsia="Times New Roman" w:cs="Helvetica"/>
+          <w:color w:val="2D3B45"/>
+          <w:sz w:val="24"/>
+          <w:szCs w:val="24"/>
+        </w:rPr>
+        <w:t xml:space="preserve">Rod-pumped wells </w:t>
+      </w:r>
+      <w:r>
+        <w:rPr>
+          <w:rFonts w:eastAsia="Times New Roman" w:cs="Helvetica"/>
+          <w:color w:val="2D3B45"/>
+          <w:sz w:val="24"/>
+          <w:szCs w:val="24"/>
+        </w:rPr>
+        <w:t xml:space="preserve">employ the use of a steel rod that is inserted into steel tubing that can extend very deep into the ground to where gas reserves have been identified.  The rod </w:t>
+      </w:r>
+      <w:r>
+        <w:rPr>
+          <w:rFonts w:eastAsia="Times New Roman" w:cs="Helvetica"/>
+          <w:color w:val="2D3B45"/>
+          <w:sz w:val="24"/>
+          <w:szCs w:val="24"/>
+        </w:rPr>
+        <w:t>is</w:t>
+      </w:r>
+      <w:r>
+        <w:rPr>
+          <w:rFonts w:eastAsia="Times New Roman" w:cs="Helvetica"/>
+          <w:color w:val="2D3B45"/>
+          <w:sz w:val="24"/>
+          <w:szCs w:val="24"/>
+        </w:rPr>
+        <w:t xml:space="preserve"> mechanically raised and lowered by a rotating </w:t>
+      </w:r>
+      <w:r>
+        <w:rPr>
+          <w:rFonts w:eastAsia="Times New Roman" w:cs="Helvetica"/>
           <w:i/>
-        </w:rPr>
-        <w:t xml:space="preserve">joined </w:t>
-      </w:r>
-      <w:r>
-        <w:t xml:space="preserve">together in order to obtain the data which is applicable to the query. </w:t>
-      </w:r>
-      <w:r>
-        <w:rPr>
-          <w:i/>
-        </w:rPr>
-        <w:t xml:space="preserve"> </w:t>
-      </w:r>
-      <w:r>
-        <w:t xml:space="preserve">The </w:t>
-      </w:r>
-      <w:r>
-        <w:t xml:space="preserve">join operations are quite expensive </w:t>
-      </w:r>
-      <w:r>
-        <w:t>i</w:t>
-      </w:r>
-      <w:r>
-        <w:t>n terms of processing time and space.</w:t>
-      </w:r>
-      <w:r>
-        <w:t xml:space="preserve">  Further, the rigged structure of the schemas themselves make it difficult to represent the complex relationships and connectedness of our new world data.</w:t>
+          <w:color w:val="2D3B45"/>
+          <w:sz w:val="24"/>
+          <w:szCs w:val="24"/>
+        </w:rPr>
+        <w:t xml:space="preserve">horse-head </w:t>
+      </w:r>
+      <w:r>
+        <w:rPr>
+          <w:rFonts w:eastAsia="Times New Roman" w:cs="Helvetica"/>
+          <w:color w:val="2D3B45"/>
+          <w:sz w:val="24"/>
+          <w:szCs w:val="24"/>
+        </w:rPr>
+        <w:t>pump that pull</w:t>
+      </w:r>
+      <w:r>
+        <w:rPr>
+          <w:rFonts w:eastAsia="Times New Roman" w:cs="Helvetica"/>
+          <w:color w:val="2D3B45"/>
+          <w:sz w:val="24"/>
+          <w:szCs w:val="24"/>
+        </w:rPr>
+        <w:t>s</w:t>
+      </w:r>
+      <w:r>
+        <w:rPr>
+          <w:rFonts w:eastAsia="Times New Roman" w:cs="Helvetica"/>
+          <w:color w:val="2D3B45"/>
+          <w:sz w:val="24"/>
+          <w:szCs w:val="24"/>
+        </w:rPr>
+        <w:t xml:space="preserve"> the material to the surface.</w:t>
       </w:r>
     </w:p>
     <w:p>
@@ -430,30 +422,111 @@
         <w:shd w:val="clear" w:color="auto" w:fill="FFFFFF"/>
         <w:spacing w:before="100" w:beforeAutospacing="1" w:after="100" w:afterAutospacing="1" w:line="240" w:lineRule="auto"/>
         <w:jc w:val="both"/>
-      </w:pPr>
-      <w:r>
-        <w:t xml:space="preserve">Graph databases arose as an alternative method of capturing the essence of these complex data relationships and to do it in the most efficient manner as possible.  </w:t>
-      </w:r>
-      <w:r>
-        <w:t xml:space="preserve">In this type of database, the relationships themselves (connections) are of the same importance </w:t>
-      </w:r>
-      <w:r>
-        <w:t xml:space="preserve">or value as that of </w:t>
-      </w:r>
-      <w:r>
-        <w:t xml:space="preserve">the nodes.  They are both treated as equal such that any operation that can be performed on a node can also be performed on a relationship.  By doing this it makes it possible to explore and discover </w:t>
-      </w:r>
-      <w:r>
-        <w:rPr>
-          <w:i/>
-        </w:rPr>
-        <w:t xml:space="preserve">hidden </w:t>
-      </w:r>
-      <w:r>
-        <w:t xml:space="preserve">relationships within the data leading </w:t>
-      </w:r>
-      <w:r>
-        <w:t>to new realizations or findings.</w:t>
+        <w:rPr>
+          <w:rFonts w:eastAsia="Times New Roman" w:cs="Helvetica"/>
+          <w:color w:val="2D3B45"/>
+          <w:sz w:val="24"/>
+          <w:szCs w:val="24"/>
+        </w:rPr>
+      </w:pPr>
+      <w:r>
+        <w:rPr>
+          <w:rFonts w:eastAsia="Times New Roman" w:cs="Helvetica"/>
+          <w:color w:val="2D3B45"/>
+          <w:sz w:val="24"/>
+          <w:szCs w:val="24"/>
+        </w:rPr>
+        <w:t>These well sites are typically monitored by engineers who make periodic trips to the sites to ensure the integrity and performance of each site.  Any component breakdown can result in huge loss in production and profits for the downed well.  Most wells today are fitted with many sensors that capture</w:t>
+      </w:r>
+      <w:r>
+        <w:rPr>
+          <w:rFonts w:eastAsia="Times New Roman" w:cs="Helvetica"/>
+          <w:color w:val="2D3B45"/>
+          <w:sz w:val="24"/>
+          <w:szCs w:val="24"/>
+        </w:rPr>
+        <w:t xml:space="preserve"> various well-related metrics </w:t>
+      </w:r>
+      <w:r>
+        <w:rPr>
+          <w:rFonts w:eastAsia="Times New Roman" w:cs="Helvetica"/>
+          <w:color w:val="2D3B45"/>
+          <w:sz w:val="24"/>
+          <w:szCs w:val="24"/>
+        </w:rPr>
+        <w:t>such as pressures, temperatures, and production levels that are relayed back to corporate sites</w:t>
+      </w:r>
+      <w:r>
+        <w:rPr>
+          <w:rFonts w:eastAsia="Times New Roman" w:cs="Helvetica"/>
+          <w:color w:val="2D3B45"/>
+          <w:sz w:val="24"/>
+          <w:szCs w:val="24"/>
+        </w:rPr>
+        <w:t>.  These metrics are then used by analytical applications</w:t>
+      </w:r>
+      <w:r>
+        <w:rPr>
+          <w:rFonts w:eastAsia="Times New Roman" w:cs="Helvetica"/>
+          <w:color w:val="2D3B45"/>
+          <w:sz w:val="24"/>
+          <w:szCs w:val="24"/>
+        </w:rPr>
+        <w:t xml:space="preserve"> </w:t>
+      </w:r>
+      <w:r>
+        <w:rPr>
+          <w:rFonts w:eastAsia="Times New Roman" w:cs="Helvetica"/>
+          <w:color w:val="2D3B45"/>
+          <w:sz w:val="24"/>
+          <w:szCs w:val="24"/>
+        </w:rPr>
+        <w:t>designed to d</w:t>
+      </w:r>
+      <w:r>
+        <w:rPr>
+          <w:rFonts w:eastAsia="Times New Roman" w:cs="Helvetica"/>
+          <w:color w:val="2D3B45"/>
+          <w:sz w:val="24"/>
+          <w:szCs w:val="24"/>
+        </w:rPr>
+        <w:t xml:space="preserve">etect </w:t>
+      </w:r>
+      <w:r>
+        <w:rPr>
+          <w:rFonts w:eastAsia="Times New Roman" w:cs="Helvetica"/>
+          <w:color w:val="2D3B45"/>
+          <w:sz w:val="24"/>
+          <w:szCs w:val="24"/>
+        </w:rPr>
+        <w:t xml:space="preserve">system </w:t>
+      </w:r>
+      <w:r>
+        <w:rPr>
+          <w:rFonts w:eastAsia="Times New Roman" w:cs="Helvetica"/>
+          <w:color w:val="2D3B45"/>
+          <w:sz w:val="24"/>
+          <w:szCs w:val="24"/>
+        </w:rPr>
+        <w:t xml:space="preserve">anomalies </w:t>
+      </w:r>
+      <w:r>
+        <w:rPr>
+          <w:rFonts w:eastAsia="Times New Roman" w:cs="Helvetica"/>
+          <w:color w:val="2D3B45"/>
+          <w:sz w:val="24"/>
+          <w:szCs w:val="24"/>
+        </w:rPr>
+        <w:t>t</w:t>
+      </w:r>
+      <w:r>
+        <w:rPr>
+          <w:rFonts w:eastAsia="Times New Roman" w:cs="Helvetica"/>
+          <w:color w:val="2D3B45"/>
+          <w:sz w:val="24"/>
+          <w:szCs w:val="24"/>
+        </w:rPr>
+        <w:t xml:space="preserve">hat would suggest a component failure is imminent.  </w:t>
       </w:r>
     </w:p>
     <w:p>
@@ -461,422 +534,734 @@
         <w:shd w:val="clear" w:color="auto" w:fill="FFFFFF"/>
         <w:spacing w:before="100" w:beforeAutospacing="1" w:after="100" w:afterAutospacing="1" w:line="240" w:lineRule="auto"/>
         <w:jc w:val="both"/>
-      </w:pPr>
-      <w:r>
-        <w:t xml:space="preserve">This processing is achieved because in a graph database every node maintains a physical list of its connections to other nodes in the graph.  </w:t>
-      </w:r>
-      <w:r>
-        <w:t>When a node is retrieved by the database it has immediate access to the other connected nodes just by using the references in this list.  The costly overhead of the indirect reference using a foreign key and j</w:t>
-      </w:r>
-      <w:r>
-        <w:t>oin is removed from the process making an equivalent graph database query significantly faster as compared to an RDBMS.</w:t>
-      </w:r>
+        <w:rPr>
+          <w:rFonts w:eastAsia="Times New Roman" w:cs="Helvetica"/>
+          <w:color w:val="2D3B45"/>
+          <w:sz w:val="24"/>
+          <w:szCs w:val="24"/>
+        </w:rPr>
+      </w:pPr>
+      <w:r>
+        <w:rPr>
+          <w:rFonts w:eastAsia="Times New Roman" w:cs="Helvetica"/>
+          <w:color w:val="2D3B45"/>
+          <w:sz w:val="24"/>
+          <w:szCs w:val="24"/>
+        </w:rPr>
+        <w:t xml:space="preserve">As you might imagine if you have seen a working well anywhere Northern Colorado, the constant pump rotation </w:t>
+      </w:r>
+      <w:r>
+        <w:rPr>
+          <w:rFonts w:eastAsia="Times New Roman" w:cs="Helvetica"/>
+          <w:color w:val="2D3B45"/>
+          <w:sz w:val="24"/>
+          <w:szCs w:val="24"/>
+        </w:rPr>
+        <w:t xml:space="preserve">produces </w:t>
+      </w:r>
+      <w:r>
+        <w:rPr>
+          <w:rFonts w:eastAsia="Times New Roman" w:cs="Helvetica"/>
+          <w:color w:val="2D3B45"/>
+          <w:sz w:val="24"/>
+          <w:szCs w:val="24"/>
+        </w:rPr>
+        <w:t>significant stress</w:t>
+      </w:r>
+      <w:r>
+        <w:rPr>
+          <w:rFonts w:eastAsia="Times New Roman" w:cs="Helvetica"/>
+          <w:color w:val="2D3B45"/>
+          <w:sz w:val="24"/>
+          <w:szCs w:val="24"/>
+        </w:rPr>
+        <w:t>es</w:t>
+      </w:r>
+      <w:r>
+        <w:rPr>
+          <w:rFonts w:eastAsia="Times New Roman" w:cs="Helvetica"/>
+          <w:color w:val="2D3B45"/>
+          <w:sz w:val="24"/>
+          <w:szCs w:val="24"/>
+        </w:rPr>
+        <w:t xml:space="preserve"> and torque</w:t>
+      </w:r>
+      <w:r>
+        <w:rPr>
+          <w:rFonts w:eastAsia="Times New Roman" w:cs="Helvetica"/>
+          <w:color w:val="2D3B45"/>
+          <w:sz w:val="24"/>
+          <w:szCs w:val="24"/>
+        </w:rPr>
+        <w:t>s</w:t>
+      </w:r>
+      <w:r>
+        <w:rPr>
+          <w:rFonts w:eastAsia="Times New Roman" w:cs="Helvetica"/>
+          <w:color w:val="2D3B45"/>
+          <w:sz w:val="24"/>
+          <w:szCs w:val="24"/>
+        </w:rPr>
+        <w:t xml:space="preserve"> on the well and being able to </w:t>
+      </w:r>
+      <w:r>
+        <w:rPr>
+          <w:rFonts w:eastAsia="Times New Roman" w:cs="Helvetica"/>
+          <w:color w:val="2D3B45"/>
+          <w:sz w:val="24"/>
+          <w:szCs w:val="24"/>
+        </w:rPr>
+        <w:t>predict system failures has enormous cost benefits.</w:t>
+      </w:r>
+    </w:p>
+    <w:p>
+      <w:pPr>
+        <w:shd w:val="clear" w:color="auto" w:fill="FFFFFF"/>
+        <w:spacing w:before="100" w:beforeAutospacing="1" w:after="100" w:afterAutospacing="1" w:line="240" w:lineRule="auto"/>
+        <w:jc w:val="both"/>
+        <w:rPr>
+          <w:rFonts w:eastAsia="Times New Roman" w:cs="Helvetica"/>
+          <w:color w:val="2D3B45"/>
+          <w:sz w:val="24"/>
+          <w:szCs w:val="24"/>
+        </w:rPr>
+      </w:pPr>
+      <w:r>
+        <w:rPr>
+          <w:rFonts w:eastAsia="Times New Roman" w:cs="Helvetica"/>
+          <w:color w:val="2D3B45"/>
+          <w:sz w:val="24"/>
+          <w:szCs w:val="24"/>
+        </w:rPr>
+        <w:t xml:space="preserve">To assist with well-site management, </w:t>
+      </w:r>
+      <w:r>
+        <w:rPr>
+          <w:rFonts w:eastAsia="Times New Roman" w:cs="Helvetica"/>
+          <w:color w:val="2D3B45"/>
+          <w:sz w:val="24"/>
+          <w:szCs w:val="24"/>
+        </w:rPr>
+        <w:t xml:space="preserve">Spirit Global Energy designed the first fully automated remote well-site manager, </w:t>
+      </w:r>
+      <w:r>
+        <w:rPr>
+          <w:rFonts w:eastAsia="Times New Roman" w:cs="Helvetica"/>
+          <w:i/>
+          <w:color w:val="2D3B45"/>
+          <w:sz w:val="24"/>
+          <w:szCs w:val="24"/>
+        </w:rPr>
+        <w:t xml:space="preserve">Genesis Intelligent Asset Manager.  </w:t>
+      </w:r>
+      <w:r>
+        <w:rPr>
+          <w:rFonts w:eastAsia="Times New Roman" w:cs="Helvetica"/>
+          <w:color w:val="2D3B45"/>
+          <w:sz w:val="24"/>
+          <w:szCs w:val="24"/>
+        </w:rPr>
+        <w:t>This is a sophisticated IoT product and application that fully monitors a rod-pumped well.  It was the first of its kind to employ the use of a laser to track the horse-head rotation and rod-pump oscillations to detect anomalies in system operation.  Likewise, it added audio and video support at the well-site allowing engineers to obtain firsthand knowledge of the well without the need to travel onsite.</w:t>
+      </w:r>
+    </w:p>
+    <w:p>
+      <w:pPr>
+        <w:jc w:val="both"/>
+        <w:rPr>
+          <w:sz w:val="24"/>
+          <w:szCs w:val="24"/>
+        </w:rPr>
+      </w:pPr>
+      <w:r>
+        <w:rPr>
+          <w:sz w:val="24"/>
+          <w:szCs w:val="24"/>
+        </w:rPr>
+        <w:t xml:space="preserve">It also captures real-time surface </w:t>
+      </w:r>
+      <w:r>
+        <w:rPr>
+          <w:sz w:val="24"/>
+          <w:szCs w:val="24"/>
+        </w:rPr>
+        <w:t>diagnostics,</w:t>
+      </w:r>
+      <w:r>
+        <w:rPr>
+          <w:sz w:val="24"/>
+          <w:szCs w:val="24"/>
+        </w:rPr>
+        <w:t xml:space="preserve"> equipment loading</w:t>
+      </w:r>
+      <w:r>
+        <w:rPr>
+          <w:sz w:val="24"/>
+          <w:szCs w:val="24"/>
+        </w:rPr>
+        <w:t>, 3</w:t>
+      </w:r>
+      <w:r>
+        <w:rPr>
+          <w:sz w:val="24"/>
+          <w:szCs w:val="24"/>
+        </w:rPr>
+        <w:t xml:space="preserve">D simulations, production calculations, and many more useful features.  All the diagnostic data is captured and transmitted to a central repository for analytical processing.  Transmission of the data is achieved using a </w:t>
+      </w:r>
+      <w:r>
+        <w:rPr>
+          <w:sz w:val="24"/>
+          <w:szCs w:val="24"/>
+        </w:rPr>
+        <w:t>Wi-Fi</w:t>
+      </w:r>
+      <w:r>
+        <w:rPr>
+          <w:sz w:val="24"/>
+          <w:szCs w:val="24"/>
+        </w:rPr>
+        <w:t xml:space="preserve"> connection to a cellular network using </w:t>
+      </w:r>
+      <w:r>
+        <w:rPr>
+          <w:sz w:val="24"/>
+          <w:szCs w:val="24"/>
+        </w:rPr>
+        <w:t>a</w:t>
+      </w:r>
+      <w:r>
+        <w:rPr>
+          <w:sz w:val="24"/>
+          <w:szCs w:val="24"/>
+        </w:rPr>
+        <w:t xml:space="preserve"> SCADA based interface.</w:t>
+      </w:r>
+      <w:r>
+        <w:rPr>
+          <w:sz w:val="24"/>
+          <w:szCs w:val="24"/>
+        </w:rPr>
+        <w:t xml:space="preserve">  To date, this system is the most state-of-the-art well-site management system of its kind.</w:t>
+      </w:r>
+    </w:p>
+    <w:p>
+      <w:pPr>
+        <w:jc w:val="both"/>
+        <w:rPr>
+          <w:sz w:val="24"/>
+          <w:szCs w:val="24"/>
+          <w:u w:val="double"/>
+        </w:rPr>
+      </w:pPr>
+      <w:hyperlink r:id="rId5" w:history="1">
+        <w:r>
+          <w:rPr>
+            <w:rStyle w:val="Hyperlink"/>
+            <w:sz w:val="24"/>
+            <w:szCs w:val="24"/>
+          </w:rPr>
+          <w:t>https://www.apergyals.com/brands/spirit-global-energy-solutions/</w:t>
+        </w:r>
+      </w:hyperlink>
+    </w:p>
+    <w:p>
+      <w:pPr>
+        <w:jc w:val="both"/>
+        <w:rPr>
+          <w:sz w:val="24"/>
+          <w:szCs w:val="24"/>
+          <w:u w:val="double"/>
+        </w:rPr>
+      </w:pPr>
+      <w:hyperlink r:id="rId6" w:history="1">
+        <w:r>
+          <w:rPr>
+            <w:rStyle w:val="Hyperlink"/>
+            <w:sz w:val="24"/>
+            <w:szCs w:val="24"/>
+          </w:rPr>
+          <w:t>https://www.apergyals.com/products/rod-lift/spirit-global-energy-solutions/genesis-intelligent-asset-manager-poc</w:t>
+        </w:r>
+      </w:hyperlink>
+    </w:p>
+    <w:p>
+      <w:pPr>
+        <w:jc w:val="both"/>
+        <w:rPr>
+          <w:sz w:val="24"/>
+          <w:szCs w:val="24"/>
+          <w:u w:val="double"/>
+        </w:rPr>
+      </w:pPr>
+      <w:hyperlink r:id="rId7" w:history="1">
+        <w:r>
+          <w:rPr>
+            <w:rStyle w:val="Hyperlink"/>
+            <w:sz w:val="24"/>
+            <w:szCs w:val="24"/>
+          </w:rPr>
+          <w:t>https://www.rigzone.com/training/insight.asp?insight_id=315&amp;c_id</w:t>
+        </w:r>
+      </w:hyperlink>
+      <w:r>
+        <w:rPr>
+          <w:sz w:val="24"/>
+          <w:szCs w:val="24"/>
+          <w:u w:val="double"/>
+        </w:rPr>
+        <w:t>=</w:t>
+      </w:r>
+    </w:p>
+    <w:p>
+      <w:pPr>
+        <w:jc w:val="both"/>
+        <w:rPr>
+          <w:sz w:val="24"/>
+          <w:szCs w:val="24"/>
+          <w:u w:val="double"/>
+        </w:rPr>
+      </w:pPr>
+      <w:hyperlink r:id="rId8" w:history="1">
+        <w:r>
+          <w:rPr>
+            <w:rStyle w:val="Hyperlink"/>
+            <w:sz w:val="24"/>
+            <w:szCs w:val="24"/>
+          </w:rPr>
+          <w:t>https://en.wikipedia.org/wiki/SCADA</w:t>
+        </w:r>
+      </w:hyperlink>
+    </w:p>
+    <w:p>
+      <w:pPr>
+        <w:shd w:val="clear" w:color="auto" w:fill="FFFFFF"/>
+        <w:spacing w:before="100" w:beforeAutospacing="1" w:after="100" w:afterAutospacing="1" w:line="240" w:lineRule="auto"/>
+        <w:jc w:val="both"/>
+        <w:rPr>
+          <w:rFonts w:ascii="Helvetica" w:eastAsia="Times New Roman" w:hAnsi="Helvetica" w:cs="Helvetica"/>
+          <w:color w:val="2D3B45"/>
+          <w:sz w:val="24"/>
+          <w:szCs w:val="24"/>
+        </w:rPr>
+      </w:pPr>
+      <w:r>
+        <w:rPr>
+          <w:rFonts w:ascii="Helvetica" w:eastAsia="Times New Roman" w:hAnsi="Helvetica" w:cs="Helvetica"/>
+          <w:color w:val="2D3B45"/>
+          <w:sz w:val="24"/>
+          <w:szCs w:val="24"/>
+        </w:rPr>
+        <w:t xml:space="preserve">Question 2. </w:t>
+      </w:r>
+      <w:r>
+        <w:rPr>
+          <w:rFonts w:ascii="Helvetica" w:eastAsia="Times New Roman" w:hAnsi="Helvetica" w:cs="Helvetica"/>
+          <w:color w:val="2D3B45"/>
+          <w:sz w:val="24"/>
+          <w:szCs w:val="24"/>
+        </w:rPr>
+        <w:t>Discuss your own experiences with self-service BI (or, any other IT service).</w:t>
+      </w:r>
+    </w:p>
+    <w:p>
+      <w:pPr>
+        <w:shd w:val="clear" w:color="auto" w:fill="FFFFFF"/>
+        <w:spacing w:before="100" w:beforeAutospacing="1" w:after="100" w:afterAutospacing="1" w:line="240" w:lineRule="auto"/>
+        <w:jc w:val="both"/>
+        <w:rPr>
+          <w:rFonts w:ascii="Helvetica" w:eastAsia="Times New Roman" w:hAnsi="Helvetica" w:cs="Helvetica"/>
+          <w:color w:val="2D3B45"/>
+          <w:sz w:val="24"/>
+          <w:szCs w:val="24"/>
+        </w:rPr>
+      </w:pPr>
+      <w:r>
+        <w:rPr>
+          <w:rFonts w:ascii="Helvetica" w:eastAsia="Times New Roman" w:hAnsi="Helvetica" w:cs="Helvetica"/>
+          <w:color w:val="2D3B45"/>
+          <w:sz w:val="24"/>
+          <w:szCs w:val="24"/>
+        </w:rPr>
+        <w:t xml:space="preserve">This question is quite relevant to my BI presentation for this course.  Per my presentation, I presently work </w:t>
+      </w:r>
+      <w:r>
+        <w:rPr>
+          <w:rFonts w:ascii="Helvetica" w:eastAsia="Times New Roman" w:hAnsi="Helvetica" w:cs="Helvetica"/>
+          <w:color w:val="2D3B45"/>
+          <w:sz w:val="24"/>
+          <w:szCs w:val="24"/>
+        </w:rPr>
+        <w:t>for Judicial Branch of government for the</w:t>
+      </w:r>
+      <w:r>
+        <w:rPr>
+          <w:rFonts w:ascii="Helvetica" w:eastAsia="Times New Roman" w:hAnsi="Helvetica" w:cs="Helvetica"/>
+          <w:color w:val="2D3B45"/>
+          <w:sz w:val="24"/>
+          <w:szCs w:val="24"/>
+        </w:rPr>
+        <w:t xml:space="preserve"> State of Colorado.  </w:t>
+      </w:r>
+      <w:r>
+        <w:rPr>
+          <w:rFonts w:ascii="Helvetica" w:eastAsia="Times New Roman" w:hAnsi="Helvetica" w:cs="Helvetica"/>
+          <w:color w:val="2D3B45"/>
+          <w:sz w:val="24"/>
+          <w:szCs w:val="24"/>
+        </w:rPr>
+        <w:t xml:space="preserve">While </w:t>
+      </w:r>
+      <w:r>
+        <w:rPr>
+          <w:rFonts w:ascii="Helvetica" w:eastAsia="Times New Roman" w:hAnsi="Helvetica" w:cs="Helvetica"/>
+          <w:color w:val="2D3B45"/>
+          <w:sz w:val="24"/>
+          <w:szCs w:val="24"/>
+        </w:rPr>
+        <w:t>Judicial has</w:t>
+      </w:r>
+      <w:r>
+        <w:rPr>
+          <w:rFonts w:ascii="Helvetica" w:eastAsia="Times New Roman" w:hAnsi="Helvetica" w:cs="Helvetica"/>
+          <w:color w:val="2D3B45"/>
+          <w:sz w:val="24"/>
+          <w:szCs w:val="24"/>
+        </w:rPr>
+        <w:t xml:space="preserve"> used BI to some extent over the past decade, it has identified the importance and need for having a formal BI strategy is currently </w:t>
+      </w:r>
+      <w:r>
+        <w:rPr>
+          <w:rFonts w:ascii="Helvetica" w:eastAsia="Times New Roman" w:hAnsi="Helvetica" w:cs="Helvetica"/>
+          <w:color w:val="2D3B45"/>
+          <w:sz w:val="24"/>
+          <w:szCs w:val="24"/>
+        </w:rPr>
+        <w:t xml:space="preserve">moving towards the formation of a formal BI project team </w:t>
+      </w:r>
+      <w:r>
+        <w:rPr>
+          <w:rFonts w:ascii="Helvetica" w:eastAsia="Times New Roman" w:hAnsi="Helvetica" w:cs="Helvetica"/>
+          <w:color w:val="2D3B45"/>
+          <w:sz w:val="24"/>
+          <w:szCs w:val="24"/>
+        </w:rPr>
+        <w:t>and expanding the use of BI at Judicial and throughout the state -</w:t>
+      </w:r>
+      <w:r>
+        <w:rPr>
+          <w:rFonts w:ascii="Helvetica" w:eastAsia="Times New Roman" w:hAnsi="Helvetica" w:cs="Helvetica"/>
+          <w:color w:val="2D3B45"/>
+          <w:sz w:val="24"/>
+          <w:szCs w:val="24"/>
+        </w:rPr>
+        <w:t>but it has been slow in coming.</w:t>
+      </w:r>
+    </w:p>
+    <w:p>
+      <w:pPr>
+        <w:shd w:val="clear" w:color="auto" w:fill="FFFFFF"/>
+        <w:spacing w:before="100" w:beforeAutospacing="1" w:after="100" w:afterAutospacing="1" w:line="240" w:lineRule="auto"/>
+        <w:jc w:val="both"/>
+        <w:rPr>
+          <w:rFonts w:ascii="Helvetica" w:eastAsia="Times New Roman" w:hAnsi="Helvetica" w:cs="Helvetica"/>
+          <w:color w:val="2D3B45"/>
+          <w:sz w:val="24"/>
+          <w:szCs w:val="24"/>
+        </w:rPr>
+      </w:pPr>
+      <w:r>
+        <w:rPr>
+          <w:rFonts w:ascii="Helvetica" w:eastAsia="Times New Roman" w:hAnsi="Helvetica" w:cs="Helvetica"/>
+          <w:color w:val="2D3B45"/>
+          <w:sz w:val="24"/>
+          <w:szCs w:val="24"/>
+        </w:rPr>
+        <w:t xml:space="preserve">Presently the </w:t>
+      </w:r>
+      <w:r>
+        <w:rPr>
+          <w:rFonts w:ascii="Helvetica" w:eastAsia="Times New Roman" w:hAnsi="Helvetica" w:cs="Helvetica"/>
+          <w:color w:val="2D3B45"/>
+          <w:sz w:val="24"/>
+          <w:szCs w:val="24"/>
+        </w:rPr>
+        <w:t xml:space="preserve">BI </w:t>
+      </w:r>
+      <w:r>
+        <w:rPr>
+          <w:rFonts w:ascii="Helvetica" w:eastAsia="Times New Roman" w:hAnsi="Helvetica" w:cs="Helvetica"/>
+          <w:color w:val="2D3B45"/>
+          <w:sz w:val="24"/>
+          <w:szCs w:val="24"/>
+        </w:rPr>
+        <w:t xml:space="preserve">team consists of 1 BI Analyst and 1 Data Analyst / Engineer.  </w:t>
+      </w:r>
+      <w:r>
+        <w:rPr>
+          <w:rFonts w:ascii="Helvetica" w:eastAsia="Times New Roman" w:hAnsi="Helvetica" w:cs="Helvetica"/>
+          <w:color w:val="2D3B45"/>
+          <w:sz w:val="24"/>
+          <w:szCs w:val="24"/>
+        </w:rPr>
+        <w:t>Since the formation of this (small) team, t</w:t>
+      </w:r>
+      <w:r>
+        <w:rPr>
+          <w:rFonts w:ascii="Helvetica" w:eastAsia="Times New Roman" w:hAnsi="Helvetica" w:cs="Helvetica"/>
+          <w:color w:val="2D3B45"/>
+          <w:sz w:val="24"/>
+          <w:szCs w:val="24"/>
+        </w:rPr>
+        <w:t xml:space="preserve">he </w:t>
+      </w:r>
+      <w:r>
+        <w:rPr>
+          <w:rFonts w:ascii="Helvetica" w:eastAsia="Times New Roman" w:hAnsi="Helvetica" w:cs="Helvetica"/>
+          <w:color w:val="2D3B45"/>
+          <w:sz w:val="24"/>
+          <w:szCs w:val="24"/>
+        </w:rPr>
+        <w:t xml:space="preserve">number of BI requests received </w:t>
+      </w:r>
+      <w:r>
+        <w:rPr>
+          <w:rFonts w:ascii="Helvetica" w:eastAsia="Times New Roman" w:hAnsi="Helvetica" w:cs="Helvetica"/>
+          <w:color w:val="2D3B45"/>
+          <w:sz w:val="24"/>
+          <w:szCs w:val="24"/>
+        </w:rPr>
+        <w:t xml:space="preserve">has been growing very steadily </w:t>
+      </w:r>
+      <w:r>
+        <w:rPr>
+          <w:rFonts w:ascii="Helvetica" w:eastAsia="Times New Roman" w:hAnsi="Helvetica" w:cs="Helvetica"/>
+          <w:color w:val="2D3B45"/>
+          <w:sz w:val="24"/>
+          <w:szCs w:val="24"/>
+        </w:rPr>
+        <w:t>as BI at Judicial begins to move more towards th</w:t>
+      </w:r>
+      <w:r>
+        <w:rPr>
+          <w:rFonts w:ascii="Helvetica" w:eastAsia="Times New Roman" w:hAnsi="Helvetica" w:cs="Helvetica"/>
+          <w:color w:val="2D3B45"/>
+          <w:sz w:val="24"/>
+          <w:szCs w:val="24"/>
+        </w:rPr>
+        <w:t xml:space="preserve">e forefront.  However, the team is finding it very difficult to maintain the pace related to providing timely service for the BI requests they receive.  The team is just too </w:t>
+      </w:r>
+      <w:r>
+        <w:rPr>
+          <w:rFonts w:ascii="Helvetica" w:eastAsia="Times New Roman" w:hAnsi="Helvetica" w:cs="Helvetica"/>
+          <w:color w:val="2D3B45"/>
+          <w:sz w:val="24"/>
+          <w:szCs w:val="24"/>
+        </w:rPr>
+        <w:t>small, and</w:t>
+      </w:r>
+      <w:r>
+        <w:rPr>
+          <w:rFonts w:ascii="Helvetica" w:eastAsia="Times New Roman" w:hAnsi="Helvetica" w:cs="Helvetica"/>
+          <w:color w:val="2D3B45"/>
+          <w:sz w:val="24"/>
+          <w:szCs w:val="24"/>
+        </w:rPr>
+        <w:t xml:space="preserve"> the division </w:t>
+      </w:r>
+      <w:r>
+        <w:rPr>
+          <w:rFonts w:ascii="Helvetica" w:eastAsia="Times New Roman" w:hAnsi="Helvetica" w:cs="Helvetica"/>
+          <w:color w:val="2D3B45"/>
+          <w:sz w:val="24"/>
+          <w:szCs w:val="24"/>
+        </w:rPr>
+        <w:t xml:space="preserve">itself </w:t>
+      </w:r>
+      <w:r>
+        <w:rPr>
+          <w:rFonts w:ascii="Helvetica" w:eastAsia="Times New Roman" w:hAnsi="Helvetica" w:cs="Helvetica"/>
+          <w:color w:val="2D3B45"/>
+          <w:sz w:val="24"/>
+          <w:szCs w:val="24"/>
+        </w:rPr>
+        <w:t xml:space="preserve">is limited to state budget constraints making expansion of the team </w:t>
+      </w:r>
+      <w:r>
+        <w:rPr>
+          <w:rFonts w:ascii="Helvetica" w:eastAsia="Times New Roman" w:hAnsi="Helvetica" w:cs="Helvetica"/>
+          <w:color w:val="2D3B45"/>
+          <w:sz w:val="24"/>
+          <w:szCs w:val="24"/>
+        </w:rPr>
+        <w:t>not possible at the present time.</w:t>
+      </w:r>
+    </w:p>
+    <w:p>
+      <w:pPr>
+        <w:shd w:val="clear" w:color="auto" w:fill="FFFFFF"/>
+        <w:spacing w:before="100" w:beforeAutospacing="1" w:after="100" w:afterAutospacing="1" w:line="240" w:lineRule="auto"/>
+        <w:jc w:val="both"/>
+        <w:rPr>
+          <w:rFonts w:ascii="Helvetica" w:eastAsia="Times New Roman" w:hAnsi="Helvetica" w:cs="Helvetica"/>
+          <w:color w:val="2D3B45"/>
+          <w:sz w:val="24"/>
+          <w:szCs w:val="24"/>
+        </w:rPr>
+      </w:pPr>
+      <w:r>
+        <w:rPr>
+          <w:rFonts w:ascii="Helvetica" w:eastAsia="Times New Roman" w:hAnsi="Helvetica" w:cs="Helvetica"/>
+          <w:color w:val="2D3B45"/>
+          <w:sz w:val="24"/>
+          <w:szCs w:val="24"/>
+        </w:rPr>
+        <w:t>Typically, the team receives BI requests that are related to criminal case histories and are very similar in content.  While the team wants to expand on the infrastructure used at Judicial for management of the data and build more useful tools and applications they spend the majority of their time servicing theses similar case management requests.</w:t>
+      </w:r>
+    </w:p>
+    <w:p>
+      <w:pPr>
+        <w:shd w:val="clear" w:color="auto" w:fill="FFFFFF"/>
+        <w:spacing w:before="100" w:beforeAutospacing="1" w:after="100" w:afterAutospacing="1" w:line="240" w:lineRule="auto"/>
+        <w:jc w:val="both"/>
+        <w:rPr>
+          <w:rFonts w:ascii="Helvetica" w:eastAsia="Times New Roman" w:hAnsi="Helvetica" w:cs="Helvetica"/>
+          <w:color w:val="2D3B45"/>
+          <w:sz w:val="24"/>
+          <w:szCs w:val="24"/>
+        </w:rPr>
+      </w:pPr>
+      <w:r>
+        <w:rPr>
+          <w:rFonts w:ascii="Helvetica" w:eastAsia="Times New Roman" w:hAnsi="Helvetica" w:cs="Helvetica"/>
+          <w:color w:val="2D3B45"/>
+          <w:sz w:val="24"/>
+          <w:szCs w:val="24"/>
+        </w:rPr>
+        <w:t xml:space="preserve">What the team has chosen to do is implement a </w:t>
+      </w:r>
+      <w:r>
+        <w:rPr>
+          <w:rFonts w:ascii="Helvetica" w:eastAsia="Times New Roman" w:hAnsi="Helvetica" w:cs="Helvetica"/>
+          <w:i/>
+          <w:color w:val="2D3B45"/>
+          <w:sz w:val="24"/>
+          <w:szCs w:val="24"/>
+        </w:rPr>
+        <w:t xml:space="preserve">BI-On-Demand </w:t>
+      </w:r>
+      <w:r>
+        <w:rPr>
+          <w:rFonts w:ascii="Helvetica" w:eastAsia="Times New Roman" w:hAnsi="Helvetica" w:cs="Helvetica"/>
+          <w:color w:val="2D3B45"/>
+          <w:sz w:val="24"/>
+          <w:szCs w:val="24"/>
+        </w:rPr>
+        <w:t>application that puts the generation of these type of reports into the user’s hands.  They have created a browser-based BI application that presents the user with all the relative case-management related data attributes</w:t>
+      </w:r>
+      <w:r>
+        <w:rPr>
+          <w:rFonts w:ascii="Helvetica" w:eastAsia="Times New Roman" w:hAnsi="Helvetica" w:cs="Helvetica"/>
+          <w:color w:val="2D3B45"/>
+          <w:sz w:val="24"/>
+          <w:szCs w:val="24"/>
+        </w:rPr>
+        <w:t xml:space="preserve"> in a point-</w:t>
+      </w:r>
+      <w:r>
+        <w:rPr>
+          <w:rFonts w:ascii="Helvetica" w:eastAsia="Times New Roman" w:hAnsi="Helvetica" w:cs="Helvetica"/>
+          <w:color w:val="2D3B45"/>
+          <w:sz w:val="24"/>
+          <w:szCs w:val="24"/>
+        </w:rPr>
+        <w:t>and-click environment</w:t>
+      </w:r>
+      <w:r>
+        <w:rPr>
+          <w:rFonts w:ascii="Helvetica" w:eastAsia="Times New Roman" w:hAnsi="Helvetica" w:cs="Helvetica"/>
+          <w:color w:val="2D3B45"/>
+          <w:sz w:val="24"/>
+          <w:szCs w:val="24"/>
+        </w:rPr>
+        <w:t>.  The user can simply select those attributes of interests (e.g. case #, parties, date-range) and click a button to generate the report.  There is no specific involvement by the BI team at any point.</w:t>
+      </w:r>
+    </w:p>
+    <w:p>
+      <w:pPr>
+        <w:shd w:val="clear" w:color="auto" w:fill="FFFFFF"/>
+        <w:spacing w:before="100" w:beforeAutospacing="1" w:after="100" w:afterAutospacing="1" w:line="240" w:lineRule="auto"/>
+        <w:jc w:val="both"/>
+        <w:rPr>
+          <w:rFonts w:ascii="Helvetica" w:eastAsia="Times New Roman" w:hAnsi="Helvetica" w:cs="Helvetica"/>
+          <w:color w:val="2D3B45"/>
+          <w:sz w:val="24"/>
+          <w:szCs w:val="24"/>
+        </w:rPr>
+      </w:pPr>
+      <w:r>
+        <w:rPr>
+          <w:rFonts w:ascii="Helvetica" w:eastAsia="Times New Roman" w:hAnsi="Helvetica" w:cs="Helvetica"/>
+          <w:color w:val="2D3B45"/>
+          <w:sz w:val="24"/>
+          <w:szCs w:val="24"/>
+        </w:rPr>
+        <w:t>The benefit of this on-demand system at Judicial is that it truly frees up the BI team to be able to focus on</w:t>
+      </w:r>
+      <w:r>
+        <w:rPr>
+          <w:rFonts w:ascii="Helvetica" w:eastAsia="Times New Roman" w:hAnsi="Helvetica" w:cs="Helvetica"/>
+          <w:color w:val="2D3B45"/>
+          <w:sz w:val="24"/>
+          <w:szCs w:val="24"/>
+        </w:rPr>
+        <w:t xml:space="preserve"> tasks that will allow them to add additional services and functionality to improve both the scope and use of BI within the Judicial realm.</w:t>
+      </w:r>
+    </w:p>
+    <w:p>
+      <w:pPr>
+        <w:shd w:val="clear" w:color="auto" w:fill="FFFFFF"/>
+        <w:spacing w:before="100" w:beforeAutospacing="1" w:after="100" w:afterAutospacing="1" w:line="240" w:lineRule="auto"/>
+        <w:jc w:val="both"/>
+        <w:rPr>
+          <w:rFonts w:ascii="Helvetica" w:eastAsia="Times New Roman" w:hAnsi="Helvetica" w:cs="Helvetica"/>
+          <w:color w:val="2D3B45"/>
+          <w:sz w:val="24"/>
+          <w:szCs w:val="24"/>
+        </w:rPr>
+      </w:pPr>
+      <w:hyperlink r:id="rId9" w:history="1">
+        <w:r>
+          <w:rPr>
+            <w:rStyle w:val="Hyperlink"/>
+            <w:rFonts w:ascii="Helvetica" w:eastAsia="Times New Roman" w:hAnsi="Helvetica" w:cs="Helvetica"/>
+            <w:sz w:val="24"/>
+            <w:szCs w:val="24"/>
+          </w:rPr>
+          <w:t>https://www.courts.state.co.us/</w:t>
+        </w:r>
+      </w:hyperlink>
+    </w:p>
+    <w:p>
+      <w:pPr>
+        <w:shd w:val="clear" w:color="auto" w:fill="FFFFFF"/>
+        <w:spacing w:before="100" w:beforeAutospacing="1" w:after="100" w:afterAutospacing="1" w:line="240" w:lineRule="auto"/>
+        <w:jc w:val="both"/>
+        <w:rPr>
+          <w:rFonts w:ascii="Helvetica" w:eastAsia="Times New Roman" w:hAnsi="Helvetica" w:cs="Helvetica"/>
+          <w:color w:val="2D3B45"/>
+          <w:sz w:val="24"/>
+          <w:szCs w:val="24"/>
+        </w:rPr>
+      </w:pPr>
       <w:bookmarkStart w:id="0" w:name="_GoBack"/>
       <w:bookmarkEnd w:id="0"/>
     </w:p>
     <w:p>
       <w:pPr>
-        <w:shd w:val="clear" w:color="auto" w:fill="FFFFFF"/>
-        <w:spacing w:before="100" w:beforeAutospacing="1" w:after="100" w:afterAutospacing="1" w:line="240" w:lineRule="auto"/>
         <w:jc w:val="both"/>
-      </w:pPr>
-      <w:r>
-        <w:t>Neo4j is among the most popular implementations of this type of database.  Also, for reference, Gephi is a data visualization tool used to create visualizations of data which is based on node/edge pairing and is a great tool if you would need to create a visual representation of this type of data.</w:t>
-      </w:r>
-    </w:p>
-    <w:p>
-      <w:pPr>
-        <w:pStyle w:val="NoSpacing"/>
-      </w:pPr>
-      <w:hyperlink r:id="rId5" w:history="1">
-        <w:r>
-          <w:rPr>
-            <w:rStyle w:val="Hyperlink"/>
-          </w:rPr>
-          <w:t>https://www.tibco.com/blog/2017/11/28/what-is-a-graph-database-and-why-is-it-important/</w:t>
-        </w:r>
-      </w:hyperlink>
-    </w:p>
-    <w:p>
-      <w:pPr>
-        <w:pStyle w:val="NoSpacing"/>
-      </w:pPr>
-      <w:hyperlink r:id="rId6" w:history="1">
-        <w:r>
-          <w:rPr>
-            <w:rStyle w:val="Hyperlink"/>
-          </w:rPr>
-          <w:t>https://neo4j.com/developer/graph-db-vs-rdbms/</w:t>
-        </w:r>
-      </w:hyperlink>
-    </w:p>
-    <w:p>
-      <w:pPr>
-        <w:pStyle w:val="NoSpacing"/>
-      </w:pPr>
-      <w:hyperlink r:id="rId7" w:history="1">
-        <w:r>
-          <w:rPr>
-            <w:rStyle w:val="Hyperlink"/>
-          </w:rPr>
-          <w:t>https://neo4j.com/</w:t>
-        </w:r>
-      </w:hyperlink>
-    </w:p>
-    <w:p>
-      <w:pPr>
-        <w:pStyle w:val="NoSpacing"/>
-      </w:pPr>
-      <w:hyperlink r:id="rId8" w:history="1">
-        <w:r>
-          <w:rPr>
-            <w:rStyle w:val="Hyperlink"/>
-          </w:rPr>
-          <w:t>https://gephi.org/</w:t>
-        </w:r>
-      </w:hyperlink>
-    </w:p>
-    <w:p>
-      <w:r>
-        <w:br w:type="page"/>
-      </w:r>
-    </w:p>
-    <w:p>
-      <w:pPr>
-        <w:shd w:val="clear" w:color="auto" w:fill="FFFFFF"/>
-        <w:spacing w:before="100" w:beforeAutospacing="1" w:after="100" w:afterAutospacing="1" w:line="240" w:lineRule="auto"/>
-        <w:rPr>
-          <w:rFonts w:eastAsia="Times New Roman" w:cs="Helvetica"/>
-          <w:color w:val="2D3B45"/>
-          <w:sz w:val="24"/>
-          <w:szCs w:val="24"/>
-        </w:rPr>
-      </w:pPr>
-      <w:r>
-        <w:rPr>
-          <w:rFonts w:eastAsia="Times New Roman" w:cs="Helvetica"/>
-          <w:color w:val="2D3B45"/>
-          <w:sz w:val="24"/>
-          <w:szCs w:val="24"/>
-        </w:rPr>
-        <w:lastRenderedPageBreak/>
-        <w:t xml:space="preserve">Question 2. </w:t>
-      </w:r>
-      <w:r>
-        <w:rPr>
-          <w:rFonts w:eastAsia="Times New Roman" w:cs="Helvetica"/>
-          <w:color w:val="2D3B45"/>
-          <w:sz w:val="24"/>
-          <w:szCs w:val="24"/>
-        </w:rPr>
-        <w:t>Identify an industry (other than agriculture), and discuss how big data analytics is transforming it.</w:t>
-      </w:r>
-    </w:p>
-    <w:p>
-      <w:pPr>
-        <w:pStyle w:val="NormalWeb"/>
-        <w:jc w:val="both"/>
-        <w:rPr>
-          <w:rFonts w:asciiTheme="minorHAnsi" w:hAnsiTheme="minorHAnsi"/>
-        </w:rPr>
-      </w:pPr>
-      <w:r>
-        <w:rPr>
-          <w:rFonts w:asciiTheme="minorHAnsi" w:hAnsiTheme="minorHAnsi"/>
-        </w:rPr>
-        <w:t xml:space="preserve">Anadarko is an oil and gas company based out of Houston Texas with offices here in Denver and Platteville CO.  The company has hundreds of oil wells across areas of Northern Colorado that are networked together which provide refined resources that we use </w:t>
-      </w:r>
-      <w:r>
-        <w:rPr>
-          <w:rFonts w:asciiTheme="minorHAnsi" w:hAnsiTheme="minorHAnsi"/>
-        </w:rPr>
-        <w:t>daily</w:t>
-      </w:r>
-      <w:r>
-        <w:rPr>
-          <w:rFonts w:asciiTheme="minorHAnsi" w:hAnsiTheme="minorHAnsi"/>
-        </w:rPr>
-        <w:t>.  The well system has been developed over time and encompasses thousands of acres of land</w:t>
-      </w:r>
-      <w:r>
-        <w:rPr>
-          <w:rFonts w:asciiTheme="minorHAnsi" w:hAnsiTheme="minorHAnsi"/>
-        </w:rPr>
-        <w:t>.</w:t>
-      </w:r>
-    </w:p>
-    <w:p>
-      <w:pPr>
-        <w:pStyle w:val="NormalWeb"/>
-        <w:jc w:val="both"/>
-        <w:rPr>
-          <w:rFonts w:asciiTheme="minorHAnsi" w:hAnsiTheme="minorHAnsi"/>
-        </w:rPr>
-      </w:pPr>
-      <w:r>
-        <w:rPr>
-          <w:rFonts w:asciiTheme="minorHAnsi" w:hAnsiTheme="minorHAnsi"/>
-        </w:rPr>
-        <w:t xml:space="preserve">As previously mentioned in a related post, the associated costs with having to inspect and monitor this network of wells prior to the use of big-data was extreme.  Teams were created whose sole purpose was to travel to each of the well sites and inspect the equipment for any signs of potential failure and to take preventative corrective action.  Further, </w:t>
-      </w:r>
-      <w:r>
-        <w:rPr>
-          <w:rFonts w:asciiTheme="minorHAnsi" w:hAnsiTheme="minorHAnsi"/>
-        </w:rPr>
-        <w:t>if a well happened to go into failure mode and stopped functioning, the latency between detecting and correcting the situation could amount to many hours or days of downtime leading to considerable loss of revenue for that well.</w:t>
-      </w:r>
-    </w:p>
-    <w:p>
-      <w:pPr>
-        <w:pStyle w:val="NormalWeb"/>
-        <w:jc w:val="both"/>
-        <w:rPr>
-          <w:rFonts w:asciiTheme="minorHAnsi" w:hAnsiTheme="minorHAnsi"/>
-        </w:rPr>
-      </w:pPr>
-      <w:r>
-        <w:rPr>
-          <w:rFonts w:asciiTheme="minorHAnsi" w:hAnsiTheme="minorHAnsi"/>
-        </w:rPr>
-        <w:t xml:space="preserve">Anadarko and the oil and gas industry are now taking huge advantage of big data analytics to assist with these types of industry challenges.  Today, modern well systems are making use of sensor driven diagnostics and IoT.  </w:t>
-      </w:r>
-      <w:r>
-        <w:rPr>
-          <w:rFonts w:asciiTheme="minorHAnsi" w:hAnsiTheme="minorHAnsi"/>
-        </w:rPr>
-        <w:t>Critical</w:t>
-      </w:r>
-      <w:r>
-        <w:rPr>
-          <w:rFonts w:asciiTheme="minorHAnsi" w:hAnsiTheme="minorHAnsi"/>
-        </w:rPr>
-        <w:t xml:space="preserve"> components of a well are now monitored using sensors and lasers which track the movement of parts (e.g. horsehead rotation), </w:t>
-      </w:r>
-      <w:r>
-        <w:rPr>
-          <w:rFonts w:asciiTheme="minorHAnsi" w:hAnsiTheme="minorHAnsi"/>
-        </w:rPr>
-        <w:t xml:space="preserve">monitor </w:t>
-      </w:r>
-      <w:r>
-        <w:rPr>
-          <w:rFonts w:asciiTheme="minorHAnsi" w:hAnsiTheme="minorHAnsi"/>
-        </w:rPr>
-        <w:t>inline pressures, temperature, resources flow, and many other important metrics.  Many systems use cellular or other wireless technologies to allow these systems to be web enabled</w:t>
-      </w:r>
-      <w:r>
-        <w:rPr>
-          <w:rFonts w:asciiTheme="minorHAnsi" w:hAnsiTheme="minorHAnsi"/>
-        </w:rPr>
-        <w:t>.  Thus, the data</w:t>
-      </w:r>
-      <w:r>
-        <w:rPr>
-          <w:rFonts w:asciiTheme="minorHAnsi" w:hAnsiTheme="minorHAnsi"/>
-        </w:rPr>
-        <w:t xml:space="preserve"> can be live streamed to a ce</w:t>
-      </w:r>
-      <w:r>
-        <w:rPr>
-          <w:rFonts w:asciiTheme="minorHAnsi" w:hAnsiTheme="minorHAnsi"/>
-        </w:rPr>
-        <w:t>ntral location employing OLAP providing</w:t>
-      </w:r>
-      <w:r>
-        <w:rPr>
-          <w:rFonts w:asciiTheme="minorHAnsi" w:hAnsiTheme="minorHAnsi"/>
-        </w:rPr>
-        <w:t xml:space="preserve"> near real-time analytic</w:t>
-      </w:r>
-      <w:r>
-        <w:rPr>
-          <w:rFonts w:asciiTheme="minorHAnsi" w:hAnsiTheme="minorHAnsi"/>
-        </w:rPr>
-        <w:t>s.  As a result, better informed decisions can be made for d</w:t>
-      </w:r>
-      <w:r>
-        <w:rPr>
-          <w:rFonts w:asciiTheme="minorHAnsi" w:hAnsiTheme="minorHAnsi"/>
-        </w:rPr>
-        <w:t>irect</w:t>
-      </w:r>
-      <w:r>
-        <w:rPr>
-          <w:rFonts w:asciiTheme="minorHAnsi" w:hAnsiTheme="minorHAnsi"/>
-        </w:rPr>
-        <w:t>ing</w:t>
-      </w:r>
-      <w:r>
-        <w:rPr>
-          <w:rFonts w:asciiTheme="minorHAnsi" w:hAnsiTheme="minorHAnsi"/>
-        </w:rPr>
-        <w:t xml:space="preserve"> applicable resources when anomalies are encountered during system processing. </w:t>
-      </w:r>
-      <w:r>
-        <w:rPr>
-          <w:rFonts w:asciiTheme="minorHAnsi" w:hAnsiTheme="minorHAnsi"/>
-        </w:rPr>
-        <w:t xml:space="preserve"> Through this process, a significant and tangible cost savings is now being realized.</w:t>
-      </w:r>
-    </w:p>
-    <w:p>
-      <w:pPr>
-        <w:pStyle w:val="NormalWeb"/>
-        <w:jc w:val="both"/>
-        <w:rPr>
-          <w:rFonts w:asciiTheme="minorHAnsi" w:hAnsiTheme="minorHAnsi"/>
-        </w:rPr>
-      </w:pPr>
-      <w:r>
-        <w:rPr>
-          <w:rFonts w:asciiTheme="minorHAnsi" w:hAnsiTheme="minorHAnsi"/>
-        </w:rPr>
-        <w:t xml:space="preserve">Another aspect of how big data is used </w:t>
-      </w:r>
-      <w:r>
-        <w:rPr>
-          <w:rFonts w:asciiTheme="minorHAnsi" w:hAnsiTheme="minorHAnsi"/>
-        </w:rPr>
-        <w:t>within</w:t>
-      </w:r>
-      <w:r>
-        <w:rPr>
-          <w:rFonts w:asciiTheme="minorHAnsi" w:hAnsiTheme="minorHAnsi"/>
-        </w:rPr>
-        <w:t xml:space="preserve"> this industry is with oil production itself.  Seismic data is collected from the drilling and production process</w:t>
-      </w:r>
-      <w:r>
-        <w:rPr>
-          <w:rFonts w:asciiTheme="minorHAnsi" w:hAnsiTheme="minorHAnsi"/>
-        </w:rPr>
-        <w:t xml:space="preserve">es which </w:t>
-      </w:r>
-      <w:r>
-        <w:rPr>
-          <w:rFonts w:asciiTheme="minorHAnsi" w:hAnsiTheme="minorHAnsi"/>
-        </w:rPr>
-        <w:t xml:space="preserve">is routinely analyzed and used to make adjustments in the oil extraction process.  This same data </w:t>
-      </w:r>
-      <w:r>
-        <w:rPr>
-          <w:rFonts w:asciiTheme="minorHAnsi" w:hAnsiTheme="minorHAnsi"/>
-        </w:rPr>
-        <w:t xml:space="preserve">is also </w:t>
-      </w:r>
-      <w:r>
-        <w:rPr>
-          <w:rFonts w:asciiTheme="minorHAnsi" w:hAnsiTheme="minorHAnsi"/>
-        </w:rPr>
-        <w:t xml:space="preserve">used to forecast </w:t>
-      </w:r>
-      <w:r>
-        <w:rPr>
-          <w:rFonts w:asciiTheme="minorHAnsi" w:hAnsiTheme="minorHAnsi"/>
-        </w:rPr>
-        <w:t xml:space="preserve">oil </w:t>
-      </w:r>
-      <w:r>
-        <w:rPr>
-          <w:rFonts w:asciiTheme="minorHAnsi" w:hAnsiTheme="minorHAnsi"/>
-        </w:rPr>
-        <w:t xml:space="preserve">production from the well </w:t>
-      </w:r>
-      <w:r>
-        <w:rPr>
-          <w:rFonts w:asciiTheme="minorHAnsi" w:hAnsiTheme="minorHAnsi"/>
-        </w:rPr>
-        <w:t>allowing</w:t>
-      </w:r>
-      <w:r>
-        <w:rPr>
-          <w:rFonts w:asciiTheme="minorHAnsi" w:hAnsiTheme="minorHAnsi"/>
-        </w:rPr>
-        <w:t xml:space="preserve"> adjustments </w:t>
-      </w:r>
-      <w:r>
-        <w:rPr>
-          <w:rFonts w:asciiTheme="minorHAnsi" w:hAnsiTheme="minorHAnsi"/>
-        </w:rPr>
-        <w:t xml:space="preserve">to </w:t>
-      </w:r>
-      <w:r>
-        <w:rPr>
-          <w:rFonts w:asciiTheme="minorHAnsi" w:hAnsiTheme="minorHAnsi"/>
-        </w:rPr>
-        <w:t xml:space="preserve">be made to the process if expectations are not being achieved.  And </w:t>
-      </w:r>
-      <w:r>
-        <w:rPr>
-          <w:rFonts w:asciiTheme="minorHAnsi" w:hAnsiTheme="minorHAnsi"/>
-        </w:rPr>
-        <w:t>finally,</w:t>
-      </w:r>
-      <w:r>
-        <w:rPr>
-          <w:rFonts w:asciiTheme="minorHAnsi" w:hAnsiTheme="minorHAnsi"/>
-        </w:rPr>
-        <w:t xml:space="preserve"> similar seismic data is generated and used to locate new oil deposits which have not yet been tapped which </w:t>
-      </w:r>
-      <w:r>
-        <w:rPr>
-          <w:rFonts w:asciiTheme="minorHAnsi" w:hAnsiTheme="minorHAnsi"/>
-        </w:rPr>
-        <w:t xml:space="preserve">leads of course </w:t>
-      </w:r>
-      <w:r>
-        <w:rPr>
-          <w:rFonts w:asciiTheme="minorHAnsi" w:hAnsiTheme="minorHAnsi"/>
-        </w:rPr>
-        <w:t xml:space="preserve">to identification of </w:t>
-      </w:r>
-      <w:r>
-        <w:rPr>
-          <w:rFonts w:asciiTheme="minorHAnsi" w:hAnsiTheme="minorHAnsi"/>
-        </w:rPr>
-        <w:t>potential new drilling locations.</w:t>
-      </w:r>
-    </w:p>
-    <w:p>
-      <w:pPr>
-        <w:pStyle w:val="NoSpacing"/>
-      </w:pPr>
-      <w:hyperlink r:id="rId9" w:history="1">
-        <w:r>
-          <w:rPr>
-            <w:rStyle w:val="Hyperlink"/>
-          </w:rPr>
-          <w:t>https://mapr.com/solutions/industry/oil-and-gas-use-cases/</w:t>
-        </w:r>
-      </w:hyperlink>
-    </w:p>
-    <w:p>
-      <w:pPr>
-        <w:pStyle w:val="NoSpacing"/>
-      </w:pPr>
-      <w:hyperlink r:id="rId10" w:history="1">
-        <w:r>
-          <w:rPr>
-            <w:rStyle w:val="Hyperlink"/>
-          </w:rPr>
-          <w:t>https://www.anadarko.com/</w:t>
-        </w:r>
-      </w:hyperlink>
-    </w:p>
-    <w:p>
-      <w:pPr>
-        <w:pStyle w:val="NormalWeb"/>
-        <w:jc w:val="both"/>
-        <w:rPr>
-          <w:rFonts w:asciiTheme="minorHAnsi" w:hAnsiTheme="minorHAnsi"/>
-        </w:rPr>
-      </w:pPr>
-    </w:p>
-    <w:p>
-      <w:pPr>
-        <w:pStyle w:val="NormalWeb"/>
-        <w:jc w:val="both"/>
-        <w:rPr>
-          <w:rFonts w:asciiTheme="minorHAnsi" w:hAnsiTheme="minorHAnsi"/>
+        <w:rPr>
+          <w:sz w:val="24"/>
+          <w:szCs w:val="24"/>
+          <w:u w:val="double"/>
         </w:rPr>
       </w:pPr>
     </w:p>
@@ -1345,6 +1730,232 @@
     </w:lvl>
   </w:abstractNum>
   <w:abstractNum w:abstractNumId="4" w15:restartNumberingAfterBreak="0">
+    <w:nsid w:val="38E01ABB"/>
+    <w:multiLevelType w:val="multilevel"/>
+    <w:tmpl w:val="69A42AB0"/>
+    <w:lvl w:ilvl="0">
+      <w:start w:val="1"/>
+      <w:numFmt w:val="decimal"/>
+      <w:lvlText w:val="%1."/>
+      <w:lvlJc w:val="left"/>
+      <w:pPr>
+        <w:tabs>
+          <w:tab w:val="num" w:pos="720"/>
+        </w:tabs>
+        <w:ind w:left="720" w:hanging="360"/>
+      </w:pPr>
+    </w:lvl>
+    <w:lvl w:ilvl="1" w:tentative="1">
+      <w:start w:val="1"/>
+      <w:numFmt w:val="decimal"/>
+      <w:lvlText w:val="%2."/>
+      <w:lvlJc w:val="left"/>
+      <w:pPr>
+        <w:tabs>
+          <w:tab w:val="num" w:pos="1440"/>
+        </w:tabs>
+        <w:ind w:left="1440" w:hanging="360"/>
+      </w:pPr>
+    </w:lvl>
+    <w:lvl w:ilvl="2" w:tentative="1">
+      <w:start w:val="1"/>
+      <w:numFmt w:val="decimal"/>
+      <w:lvlText w:val="%3."/>
+      <w:lvlJc w:val="left"/>
+      <w:pPr>
+        <w:tabs>
+          <w:tab w:val="num" w:pos="2160"/>
+        </w:tabs>
+        <w:ind w:left="2160" w:hanging="360"/>
+      </w:pPr>
+    </w:lvl>
+    <w:lvl w:ilvl="3" w:tentative="1">
+      <w:start w:val="1"/>
+      <w:numFmt w:val="decimal"/>
+      <w:lvlText w:val="%4."/>
+      <w:lvlJc w:val="left"/>
+      <w:pPr>
+        <w:tabs>
+          <w:tab w:val="num" w:pos="2880"/>
+        </w:tabs>
+        <w:ind w:left="2880" w:hanging="360"/>
+      </w:pPr>
+    </w:lvl>
+    <w:lvl w:ilvl="4" w:tentative="1">
+      <w:start w:val="1"/>
+      <w:numFmt w:val="decimal"/>
+      <w:lvlText w:val="%5."/>
+      <w:lvlJc w:val="left"/>
+      <w:pPr>
+        <w:tabs>
+          <w:tab w:val="num" w:pos="3600"/>
+        </w:tabs>
+        <w:ind w:left="3600" w:hanging="360"/>
+      </w:pPr>
+    </w:lvl>
+    <w:lvl w:ilvl="5" w:tentative="1">
+      <w:start w:val="1"/>
+      <w:numFmt w:val="decimal"/>
+      <w:lvlText w:val="%6."/>
+      <w:lvlJc w:val="left"/>
+      <w:pPr>
+        <w:tabs>
+          <w:tab w:val="num" w:pos="4320"/>
+        </w:tabs>
+        <w:ind w:left="4320" w:hanging="360"/>
+      </w:pPr>
+    </w:lvl>
+    <w:lvl w:ilvl="6" w:tentative="1">
+      <w:start w:val="1"/>
+      <w:numFmt w:val="decimal"/>
+      <w:lvlText w:val="%7."/>
+      <w:lvlJc w:val="left"/>
+      <w:pPr>
+        <w:tabs>
+          <w:tab w:val="num" w:pos="5040"/>
+        </w:tabs>
+        <w:ind w:left="5040" w:hanging="360"/>
+      </w:pPr>
+    </w:lvl>
+    <w:lvl w:ilvl="7" w:tentative="1">
+      <w:start w:val="1"/>
+      <w:numFmt w:val="decimal"/>
+      <w:lvlText w:val="%8."/>
+      <w:lvlJc w:val="left"/>
+      <w:pPr>
+        <w:tabs>
+          <w:tab w:val="num" w:pos="5760"/>
+        </w:tabs>
+        <w:ind w:left="5760" w:hanging="360"/>
+      </w:pPr>
+    </w:lvl>
+    <w:lvl w:ilvl="8" w:tentative="1">
+      <w:start w:val="1"/>
+      <w:numFmt w:val="decimal"/>
+      <w:lvlText w:val="%9."/>
+      <w:lvlJc w:val="left"/>
+      <w:pPr>
+        <w:tabs>
+          <w:tab w:val="num" w:pos="6480"/>
+        </w:tabs>
+        <w:ind w:left="6480" w:hanging="360"/>
+      </w:pPr>
+    </w:lvl>
+  </w:abstractNum>
+  <w:abstractNum w:abstractNumId="5" w15:restartNumberingAfterBreak="0">
+    <w:nsid w:val="5C3A6597"/>
+    <w:multiLevelType w:val="multilevel"/>
+    <w:tmpl w:val="53509716"/>
+    <w:lvl w:ilvl="0">
+      <w:start w:val="1"/>
+      <w:numFmt w:val="decimal"/>
+      <w:lvlText w:val="%1."/>
+      <w:lvlJc w:val="left"/>
+      <w:pPr>
+        <w:tabs>
+          <w:tab w:val="num" w:pos="720"/>
+        </w:tabs>
+        <w:ind w:left="720" w:hanging="360"/>
+      </w:pPr>
+    </w:lvl>
+    <w:lvl w:ilvl="1" w:tentative="1">
+      <w:start w:val="1"/>
+      <w:numFmt w:val="decimal"/>
+      <w:lvlText w:val="%2."/>
+      <w:lvlJc w:val="left"/>
+      <w:pPr>
+        <w:tabs>
+          <w:tab w:val="num" w:pos="1440"/>
+        </w:tabs>
+        <w:ind w:left="1440" w:hanging="360"/>
+      </w:pPr>
+    </w:lvl>
+    <w:lvl w:ilvl="2" w:tentative="1">
+      <w:start w:val="1"/>
+      <w:numFmt w:val="decimal"/>
+      <w:lvlText w:val="%3."/>
+      <w:lvlJc w:val="left"/>
+      <w:pPr>
+        <w:tabs>
+          <w:tab w:val="num" w:pos="2160"/>
+        </w:tabs>
+        <w:ind w:left="2160" w:hanging="360"/>
+      </w:pPr>
+    </w:lvl>
+    <w:lvl w:ilvl="3" w:tentative="1">
+      <w:start w:val="1"/>
+      <w:numFmt w:val="decimal"/>
+      <w:lvlText w:val="%4."/>
+      <w:lvlJc w:val="left"/>
+      <w:pPr>
+        <w:tabs>
+          <w:tab w:val="num" w:pos="2880"/>
+        </w:tabs>
+        <w:ind w:left="2880" w:hanging="360"/>
+      </w:pPr>
+    </w:lvl>
+    <w:lvl w:ilvl="4" w:tentative="1">
+      <w:start w:val="1"/>
+      <w:numFmt w:val="decimal"/>
+      <w:lvlText w:val="%5."/>
+      <w:lvlJc w:val="left"/>
+      <w:pPr>
+        <w:tabs>
+          <w:tab w:val="num" w:pos="3600"/>
+        </w:tabs>
+        <w:ind w:left="3600" w:hanging="360"/>
+      </w:pPr>
+    </w:lvl>
+    <w:lvl w:ilvl="5" w:tentative="1">
+      <w:start w:val="1"/>
+      <w:numFmt w:val="decimal"/>
+      <w:lvlText w:val="%6."/>
+      <w:lvlJc w:val="left"/>
+      <w:pPr>
+        <w:tabs>
+          <w:tab w:val="num" w:pos="4320"/>
+        </w:tabs>
+        <w:ind w:left="4320" w:hanging="360"/>
+      </w:pPr>
+    </w:lvl>
+    <w:lvl w:ilvl="6" w:tentative="1">
+      <w:start w:val="1"/>
+      <w:numFmt w:val="decimal"/>
+      <w:lvlText w:val="%7."/>
+      <w:lvlJc w:val="left"/>
+      <w:pPr>
+        <w:tabs>
+          <w:tab w:val="num" w:pos="5040"/>
+        </w:tabs>
+        <w:ind w:left="5040" w:hanging="360"/>
+      </w:pPr>
+    </w:lvl>
+    <w:lvl w:ilvl="7" w:tentative="1">
+      <w:start w:val="1"/>
+      <w:numFmt w:val="decimal"/>
+      <w:lvlText w:val="%8."/>
+      <w:lvlJc w:val="left"/>
+      <w:pPr>
+        <w:tabs>
+          <w:tab w:val="num" w:pos="5760"/>
+        </w:tabs>
+        <w:ind w:left="5760" w:hanging="360"/>
+      </w:pPr>
+    </w:lvl>
+    <w:lvl w:ilvl="8" w:tentative="1">
+      <w:start w:val="1"/>
+      <w:numFmt w:val="decimal"/>
+      <w:lvlText w:val="%9."/>
+      <w:lvlJc w:val="left"/>
+      <w:pPr>
+        <w:tabs>
+          <w:tab w:val="num" w:pos="6480"/>
+        </w:tabs>
+        <w:ind w:left="6480" w:hanging="360"/>
+      </w:pPr>
+    </w:lvl>
+  </w:abstractNum>
+  <w:abstractNum w:abstractNumId="6" w15:restartNumberingAfterBreak="0">
     <w:nsid w:val="6AE11416"/>
     <w:multiLevelType w:val="multilevel"/>
     <w:tmpl w:val="88884866"/>
@@ -1464,13 +2075,19 @@
     <w:abstractNumId w:val="2"/>
   </w:num>
   <w:num w:numId="3">
-    <w:abstractNumId w:val="4"/>
+    <w:abstractNumId w:val="6"/>
   </w:num>
   <w:num w:numId="4">
     <w:abstractNumId w:val="0"/>
   </w:num>
   <w:num w:numId="5">
     <w:abstractNumId w:val="3"/>
+  </w:num>
+  <w:num w:numId="6">
+    <w:abstractNumId w:val="4"/>
+  </w:num>
+  <w:num w:numId="7">
+    <w:abstractNumId w:val="5"/>
   </w:num>
 </w:numbering>
 </file>
@@ -1876,6 +2493,7 @@
   <w:style w:type="character" w:default="1" w:styleId="DefaultParagraphFont">
     <w:name w:val="Default Paragraph Font"/>
     <w:uiPriority w:val="1"/>
+    <w:semiHidden/>
     <w:unhideWhenUsed/>
   </w:style>
   <w:style w:type="table" w:default="1" w:styleId="TableNormal">

</xml_diff>